<commit_message>
Se agrego registro de salida de Hospitalización
</commit_message>
<xml_diff>
--- a/sdgsdg.docx
+++ b/sdgsdg.docx
@@ -29,13 +29,15 @@
           <w:rFonts w:hint="default"/>
           <w:b/>
           <w:bCs/>
-        </w:rPr>
-      </w:pPr>
-      <w:r>
-        <w:rPr>
-          <w:rFonts w:hint="default"/>
-          <w:b/>
-          <w:bCs/>
+          <w:color w:val="FF0000"/>
+        </w:rPr>
+      </w:pPr>
+      <w:r>
+        <w:rPr>
+          <w:rFonts w:hint="default"/>
+          <w:b/>
+          <w:bCs/>
+          <w:color w:val="FF0000"/>
         </w:rPr>
         <w:t>registrar emergencia</w:t>
       </w:r>
@@ -44,12 +46,14 @@
       <w:pPr>
         <w:rPr>
           <w:rFonts w:hint="default"/>
-          <w:lang w:val="en-US"/>
-        </w:rPr>
-      </w:pPr>
-      <w:r>
-        <w:rPr>
-          <w:rFonts w:hint="default"/>
+          <w:color w:val="FF0000"/>
+          <w:lang w:val="en-US"/>
+        </w:rPr>
+      </w:pPr>
+      <w:r>
+        <w:rPr>
+          <w:rFonts w:hint="default"/>
+          <w:color w:val="FF0000"/>
           <w:lang w:val="en-US"/>
         </w:rPr>
         <w:t>Codigo(varchar) se escriba</w:t>
@@ -59,12 +63,14 @@
       <w:pPr>
         <w:rPr>
           <w:rFonts w:hint="default"/>
-          <w:lang w:val="en-US"/>
-        </w:rPr>
-      </w:pPr>
-      <w:r>
-        <w:rPr>
-          <w:rFonts w:hint="default"/>
+          <w:color w:val="FF0000"/>
+          <w:lang w:val="en-US"/>
+        </w:rPr>
+      </w:pPr>
+      <w:r>
+        <w:rPr>
+          <w:rFonts w:hint="default"/>
+          <w:color w:val="FF0000"/>
           <w:lang w:val="en-US"/>
         </w:rPr>
         <w:t>Fecha (y hora)</w:t>
@@ -74,12 +80,14 @@
       <w:pPr>
         <w:rPr>
           <w:rFonts w:hint="default"/>
-          <w:lang w:val="en-US"/>
-        </w:rPr>
-      </w:pPr>
-      <w:r>
-        <w:rPr>
-          <w:rFonts w:hint="default"/>
+          <w:color w:val="FF0000"/>
+          <w:lang w:val="en-US"/>
+        </w:rPr>
+      </w:pPr>
+      <w:r>
+        <w:rPr>
+          <w:rFonts w:hint="default"/>
+          <w:color w:val="FF0000"/>
           <w:lang w:val="en-US"/>
         </w:rPr>
         <w:t>Paciente</w:t>
@@ -89,12 +97,14 @@
       <w:pPr>
         <w:rPr>
           <w:rFonts w:hint="default"/>
-          <w:lang w:val="en-US"/>
-        </w:rPr>
-      </w:pPr>
-      <w:r>
-        <w:rPr>
-          <w:rFonts w:hint="default"/>
+          <w:color w:val="FF0000"/>
+          <w:lang w:val="en-US"/>
+        </w:rPr>
+      </w:pPr>
+      <w:r>
+        <w:rPr>
+          <w:rFonts w:hint="default"/>
+          <w:color w:val="FF0000"/>
           <w:lang w:val="en-US"/>
         </w:rPr>
         <w:t>Servicios()</w:t>
@@ -104,12 +114,14 @@
       <w:pPr>
         <w:rPr>
           <w:rFonts w:hint="default"/>
-          <w:lang w:val="en-US"/>
-        </w:rPr>
-      </w:pPr>
-      <w:r>
-        <w:rPr>
-          <w:rFonts w:hint="default"/>
+          <w:color w:val="FF0000"/>
+          <w:lang w:val="en-US"/>
+        </w:rPr>
+      </w:pPr>
+      <w:r>
+        <w:rPr>
+          <w:rFonts w:hint="default"/>
+          <w:color w:val="FF0000"/>
           <w:lang w:val="en-US"/>
         </w:rPr>
         <w:t>Insumos utilizados(inventario)</w:t>
@@ -119,12 +131,14 @@
       <w:pPr>
         <w:rPr>
           <w:rFonts w:hint="default"/>
-          <w:lang w:val="en-US"/>
-        </w:rPr>
-      </w:pPr>
-      <w:r>
-        <w:rPr>
-          <w:rFonts w:hint="default"/>
+          <w:color w:val="FF0000"/>
+          <w:lang w:val="en-US"/>
+        </w:rPr>
+      </w:pPr>
+      <w:r>
+        <w:rPr>
+          <w:rFonts w:hint="default"/>
+          <w:color w:val="FF0000"/>
           <w:lang w:val="en-US"/>
         </w:rPr>
         <w:t>Persona que administra(empleados(doctor, enfermera, conductores, personal administrativo, personal del servicio)</w:t>
@@ -134,12 +148,14 @@
       <w:pPr>
         <w:rPr>
           <w:rFonts w:hint="default"/>
-          <w:lang w:val="en-US"/>
-        </w:rPr>
-      </w:pPr>
-      <w:r>
-        <w:rPr>
-          <w:rFonts w:hint="default"/>
+          <w:color w:val="FF0000"/>
+          <w:lang w:val="en-US"/>
+        </w:rPr>
+      </w:pPr>
+      <w:r>
+        <w:rPr>
+          <w:rFonts w:hint="default"/>
+          <w:color w:val="FF0000"/>
           <w:lang w:val="en-US"/>
         </w:rPr>
         <w:t>Medico que indica (empleados)</w:t>
@@ -149,12 +165,14 @@
       <w:pPr>
         <w:rPr>
           <w:rFonts w:hint="default"/>
-          <w:lang w:val="en-US"/>
-        </w:rPr>
-      </w:pPr>
-      <w:r>
-        <w:rPr>
-          <w:rFonts w:hint="default"/>
+          <w:color w:val="FF0000"/>
+          <w:lang w:val="en-US"/>
+        </w:rPr>
+      </w:pPr>
+      <w:r>
+        <w:rPr>
+          <w:rFonts w:hint="default"/>
+          <w:color w:val="FF0000"/>
           <w:lang w:val="en-US"/>
         </w:rPr>
         <w:t>Observaciones (null)</w:t>
@@ -164,12 +182,14 @@
       <w:pPr>
         <w:rPr>
           <w:rFonts w:hint="default"/>
-          <w:lang w:val="en-US"/>
-        </w:rPr>
-      </w:pPr>
-      <w:r>
-        <w:rPr>
-          <w:rFonts w:hint="default"/>
+          <w:color w:val="FF0000"/>
+          <w:lang w:val="en-US"/>
+        </w:rPr>
+      </w:pPr>
+      <w:r>
+        <w:rPr>
+          <w:rFonts w:hint="default"/>
+          <w:color w:val="FF0000"/>
           <w:lang w:val="en-US"/>
         </w:rPr>
         <w:t>hora</w:t>
@@ -327,14 +347,16 @@
           <w:rFonts w:hint="default"/>
           <w:b/>
           <w:bCs/>
-          <w:lang w:val="en-US"/>
-        </w:rPr>
-      </w:pPr>
-      <w:r>
-        <w:rPr>
-          <w:rFonts w:hint="default"/>
-          <w:b/>
-          <w:bCs/>
+          <w:color w:val="FF0000"/>
+          <w:lang w:val="en-US"/>
+        </w:rPr>
+      </w:pPr>
+      <w:r>
+        <w:rPr>
+          <w:rFonts w:hint="default"/>
+          <w:b/>
+          <w:bCs/>
+          <w:color w:val="FF0000"/>
           <w:lang w:val="en-US"/>
         </w:rPr>
         <w:t>Registrar hospitalizacion</w:t>
@@ -344,12 +366,14 @@
       <w:pPr>
         <w:rPr>
           <w:rFonts w:hint="default"/>
-          <w:lang w:val="en-US"/>
-        </w:rPr>
-      </w:pPr>
-      <w:r>
-        <w:rPr>
-          <w:rFonts w:hint="default"/>
+          <w:color w:val="FF0000"/>
+          <w:lang w:val="en-US"/>
+        </w:rPr>
+      </w:pPr>
+      <w:r>
+        <w:rPr>
+          <w:rFonts w:hint="default"/>
+          <w:color w:val="FF0000"/>
           <w:lang w:val="en-US"/>
         </w:rPr>
         <w:t>Codigo(ingresar)</w:t>
@@ -359,12 +383,14 @@
       <w:pPr>
         <w:rPr>
           <w:rFonts w:hint="default"/>
-          <w:lang w:val="en-US"/>
-        </w:rPr>
-      </w:pPr>
-      <w:r>
-        <w:rPr>
-          <w:rFonts w:hint="default"/>
+          <w:color w:val="FF0000"/>
+          <w:lang w:val="en-US"/>
+        </w:rPr>
+      </w:pPr>
+      <w:r>
+        <w:rPr>
+          <w:rFonts w:hint="default"/>
+          <w:color w:val="FF0000"/>
           <w:lang w:val="en-US"/>
         </w:rPr>
         <w:t>Hora y fecha(ingreso)</w:t>
@@ -374,12 +400,14 @@
       <w:pPr>
         <w:rPr>
           <w:rFonts w:hint="default"/>
-          <w:lang w:val="en-US"/>
-        </w:rPr>
-      </w:pPr>
-      <w:r>
-        <w:rPr>
-          <w:rFonts w:hint="default"/>
+          <w:color w:val="FF0000"/>
+          <w:lang w:val="en-US"/>
+        </w:rPr>
+      </w:pPr>
+      <w:r>
+        <w:rPr>
+          <w:rFonts w:hint="default"/>
+          <w:color w:val="FF0000"/>
           <w:lang w:val="en-US"/>
         </w:rPr>
         <w:t>Paciente</w:t>
@@ -389,12 +417,14 @@
       <w:pPr>
         <w:rPr>
           <w:rFonts w:hint="default"/>
-          <w:lang w:val="en-US"/>
-        </w:rPr>
-      </w:pPr>
-      <w:r>
-        <w:rPr>
-          <w:rFonts w:hint="default"/>
+          <w:color w:val="FF0000"/>
+          <w:lang w:val="en-US"/>
+        </w:rPr>
+      </w:pPr>
+      <w:r>
+        <w:rPr>
+          <w:rFonts w:hint="default"/>
+          <w:color w:val="FF0000"/>
           <w:lang w:val="en-US"/>
         </w:rPr>
         <w:t>Servicios()</w:t>
@@ -404,12 +434,14 @@
       <w:pPr>
         <w:rPr>
           <w:rFonts w:hint="default"/>
-          <w:lang w:val="en-US"/>
-        </w:rPr>
-      </w:pPr>
-      <w:r>
-        <w:rPr>
-          <w:rFonts w:hint="default"/>
+          <w:color w:val="FF0000"/>
+          <w:lang w:val="en-US"/>
+        </w:rPr>
+      </w:pPr>
+      <w:r>
+        <w:rPr>
+          <w:rFonts w:hint="default"/>
+          <w:color w:val="FF0000"/>
           <w:lang w:val="en-US"/>
         </w:rPr>
         <w:t>Insumos utlizados</w:t>
@@ -419,12 +451,14 @@
       <w:pPr>
         <w:rPr>
           <w:rFonts w:hint="default"/>
-          <w:lang w:val="en-US"/>
-        </w:rPr>
-      </w:pPr>
-      <w:r>
-        <w:rPr>
-          <w:rFonts w:hint="default"/>
+          <w:color w:val="FF0000"/>
+          <w:lang w:val="en-US"/>
+        </w:rPr>
+      </w:pPr>
+      <w:r>
+        <w:rPr>
+          <w:rFonts w:hint="default"/>
+          <w:color w:val="FF0000"/>
           <w:lang w:val="en-US"/>
         </w:rPr>
         <w:t>Persona que administra(empleado-enfermero-doctores )</w:t>
@@ -434,12 +468,14 @@
       <w:pPr>
         <w:rPr>
           <w:rFonts w:hint="default"/>
-          <w:lang w:val="en-US"/>
-        </w:rPr>
-      </w:pPr>
-      <w:r>
-        <w:rPr>
-          <w:rFonts w:hint="default"/>
+          <w:color w:val="FF0000"/>
+          <w:lang w:val="en-US"/>
+        </w:rPr>
+      </w:pPr>
+      <w:r>
+        <w:rPr>
+          <w:rFonts w:hint="default"/>
+          <w:color w:val="FF0000"/>
           <w:lang w:val="en-US"/>
         </w:rPr>
         <w:t>Medico que indica (empleados)</w:t>
@@ -449,12 +485,14 @@
       <w:pPr>
         <w:rPr>
           <w:rFonts w:hint="default"/>
-          <w:lang w:val="en-US"/>
-        </w:rPr>
-      </w:pPr>
-      <w:r>
-        <w:rPr>
-          <w:rFonts w:hint="default"/>
+          <w:color w:val="FF0000"/>
+          <w:lang w:val="en-US"/>
+        </w:rPr>
+      </w:pPr>
+      <w:r>
+        <w:rPr>
+          <w:rFonts w:hint="default"/>
+          <w:color w:val="FF0000"/>
           <w:lang w:val="en-US"/>
         </w:rPr>
         <w:t>Numero de habitación(varchar)</w:t>
@@ -464,12 +502,14 @@
       <w:pPr>
         <w:rPr>
           <w:rFonts w:hint="default"/>
-          <w:lang w:val="en-US"/>
-        </w:rPr>
-      </w:pPr>
-      <w:r>
-        <w:rPr>
-          <w:rFonts w:hint="default"/>
+          <w:color w:val="FF0000"/>
+          <w:lang w:val="en-US"/>
+        </w:rPr>
+      </w:pPr>
+      <w:r>
+        <w:rPr>
+          <w:rFonts w:hint="default"/>
+          <w:color w:val="FF0000"/>
           <w:lang w:val="en-US"/>
         </w:rPr>
         <w:t>Medico que ordena ingreso( Empleados)</w:t>
@@ -479,12 +519,14 @@
       <w:pPr>
         <w:rPr>
           <w:rFonts w:hint="default"/>
-          <w:lang w:val="en-US"/>
-        </w:rPr>
-      </w:pPr>
-      <w:r>
-        <w:rPr>
-          <w:rFonts w:hint="default"/>
+          <w:color w:val="FF0000"/>
+          <w:lang w:val="en-US"/>
+        </w:rPr>
+      </w:pPr>
+      <w:r>
+        <w:rPr>
+          <w:rFonts w:hint="default"/>
+          <w:color w:val="FF0000"/>
           <w:lang w:val="en-US"/>
         </w:rPr>
         <w:t>Motivo de ingreso(descripción-obligatorio)</w:t>
@@ -685,9 +727,737 @@
           <w:bCs w:val="0"/>
           <w:lang w:val="en-US"/>
         </w:rPr>
-        <w:t>Codig</w:t>
+        <w:t>Codigo</w:t>
+      </w:r>
+    </w:p>
+    <w:p>
+      <w:pPr>
+        <w:rPr>
+          <w:rFonts w:hint="default"/>
+          <w:b w:val="0"/>
+          <w:bCs w:val="0"/>
+          <w:lang w:val="en-US"/>
+        </w:rPr>
+      </w:pPr>
+      <w:r>
+        <w:rPr>
+          <w:rFonts w:hint="default"/>
+          <w:b w:val="0"/>
+          <w:bCs w:val="0"/>
+          <w:lang w:val="en-US"/>
+        </w:rPr>
+        <w:t>Servicio (buscar entre todos)</w:t>
+      </w:r>
+    </w:p>
+    <w:p>
+      <w:pPr>
+        <w:rPr>
+          <w:rFonts w:hint="default"/>
+          <w:b w:val="0"/>
+          <w:bCs w:val="0"/>
+          <w:lang w:val="en-US"/>
+        </w:rPr>
+      </w:pPr>
+      <w:r>
+        <w:rPr>
+          <w:rFonts w:hint="default"/>
+          <w:b w:val="0"/>
+          <w:bCs w:val="0"/>
+          <w:lang w:val="en-US"/>
+        </w:rPr>
+        <w:t>Check si es pasiente o no( si es si que lo busque, si no lo agrega en caja de texto)</w:t>
+      </w:r>
+    </w:p>
+    <w:p>
+      <w:pPr>
+        <w:rPr>
+          <w:rFonts w:hint="default"/>
+          <w:b w:val="0"/>
+          <w:bCs w:val="0"/>
+          <w:lang w:val="en-US"/>
+        </w:rPr>
+      </w:pPr>
+      <w:r>
+        <w:rPr>
+          <w:rFonts w:hint="default"/>
+          <w:b w:val="0"/>
+          <w:bCs w:val="0"/>
+          <w:lang w:val="en-US"/>
+        </w:rPr>
+        <w:t>Persona que da cotizacion( se selecciona de empleados)</w:t>
+      </w:r>
+    </w:p>
+    <w:p>
+      <w:pPr>
+        <w:rPr>
+          <w:rFonts w:hint="default"/>
+          <w:b/>
+          <w:bCs/>
+          <w:lang w:val="en-US"/>
+        </w:rPr>
+      </w:pPr>
+      <w:r>
+        <w:rPr>
+          <w:rFonts w:hint="default"/>
+          <w:b/>
+          <w:bCs/>
+          <w:lang w:val="en-US"/>
+        </w:rPr>
+        <w:t>Estados de cuenta</w:t>
+      </w:r>
+    </w:p>
+    <w:p>
+      <w:pPr>
+        <w:rPr>
+          <w:rFonts w:hint="default"/>
+          <w:b w:val="0"/>
+          <w:bCs w:val="0"/>
+          <w:lang w:val="en-US"/>
+        </w:rPr>
+      </w:pPr>
+      <w:r>
+        <w:rPr>
+          <w:rFonts w:hint="default"/>
+          <w:b/>
+          <w:bCs/>
+          <w:lang w:val="en-US"/>
+        </w:rPr>
+        <w:t xml:space="preserve"> </w:t>
+      </w:r>
+      <w:r>
+        <w:rPr>
+          <w:rFonts w:hint="default"/>
+          <w:b w:val="0"/>
+          <w:bCs w:val="0"/>
+          <w:lang w:val="en-US"/>
+        </w:rPr>
+        <w:t>Reporte de hospitalizacion o emegermecia</w:t>
+      </w:r>
+    </w:p>
+    <w:p>
+      <w:pPr>
+        <w:rPr>
+          <w:rFonts w:hint="default"/>
+          <w:b w:val="0"/>
+          <w:bCs w:val="0"/>
+          <w:lang w:val="en-US"/>
+        </w:rPr>
+      </w:pPr>
+      <w:r>
+        <w:rPr>
+          <w:rFonts w:hint="default"/>
+          <w:b w:val="0"/>
+          <w:bCs w:val="0"/>
+          <w:lang w:val="en-US"/>
+        </w:rPr>
+        <w:t>Registro de hospital (</w:t>
+      </w:r>
+    </w:p>
+    <w:p>
+      <w:pPr>
+        <w:rPr>
+          <w:rFonts w:hint="default"/>
+          <w:b w:val="0"/>
+          <w:bCs w:val="0"/>
+          <w:lang w:val="en-US"/>
+        </w:rPr>
+      </w:pPr>
+      <w:r>
+        <w:rPr>
+          <w:rFonts w:hint="default"/>
+          <w:b w:val="0"/>
+          <w:bCs w:val="0"/>
+          <w:lang w:val="en-US"/>
+        </w:rPr>
+        <w:t>Registro de emergencia(</w:t>
+      </w:r>
+    </w:p>
+    <w:p>
+      <w:pPr>
+        <w:rPr>
+          <w:rFonts w:hint="default"/>
+          <w:b w:val="0"/>
+          <w:bCs w:val="0"/>
+          <w:lang w:val="en-US"/>
+        </w:rPr>
+      </w:pPr>
+    </w:p>
+    <w:p>
+      <w:pPr>
+        <w:rPr>
+          <w:rFonts w:hint="default"/>
+          <w:b w:val="0"/>
+          <w:bCs w:val="0"/>
+          <w:lang w:val="en-US"/>
+        </w:rPr>
+      </w:pPr>
+    </w:p>
+    <w:p>
+      <w:pPr>
+        <w:rPr>
+          <w:rFonts w:hint="default"/>
+          <w:b w:val="0"/>
+          <w:bCs w:val="0"/>
+          <w:lang w:val="en-US"/>
+        </w:rPr>
+      </w:pPr>
+    </w:p>
+    <w:p>
+      <w:pPr>
+        <w:rPr>
+          <w:rFonts w:hint="default"/>
+          <w:b w:val="0"/>
+          <w:bCs w:val="0"/>
+          <w:lang w:val="en-US"/>
+        </w:rPr>
+      </w:pPr>
+      <w:r>
+        <w:rPr>
+          <w:rFonts w:hint="default"/>
+          <w:b w:val="0"/>
+          <w:bCs w:val="0"/>
+          <w:lang w:val="en-US"/>
+        </w:rPr>
+        <w:t>“impuesto se selecciona si aplica o nop con checker)</w:t>
+      </w:r>
+    </w:p>
+    <w:p>
+      <w:pPr>
+        <w:rPr>
+          <w:rFonts w:hint="default"/>
+          <w:b w:val="0"/>
+          <w:bCs w:val="0"/>
+          <w:lang w:val="en-US"/>
+        </w:rPr>
+      </w:pPr>
+    </w:p>
+    <w:p>
+      <w:pPr>
+        <w:rPr>
+          <w:rFonts w:hint="default"/>
+          <w:b w:val="0"/>
+          <w:bCs w:val="0"/>
+          <w:color w:val="FF0000"/>
+          <w:lang w:val="en-US"/>
+        </w:rPr>
+      </w:pPr>
+    </w:p>
+    <w:p>
+      <w:pPr>
+        <w:rPr>
+          <w:rFonts w:hint="default"/>
+          <w:b/>
+          <w:bCs/>
+          <w:color w:val="FF0000"/>
+          <w:lang w:val="en-US"/>
+        </w:rPr>
+      </w:pPr>
+      <w:r>
+        <w:rPr>
+          <w:rFonts w:hint="default"/>
+          <w:b/>
+          <w:bCs/>
+          <w:color w:val="FF0000"/>
+          <w:lang w:val="en-US"/>
+        </w:rPr>
+        <w:t>Registrar examen</w:t>
+      </w:r>
+    </w:p>
+    <w:p>
+      <w:pPr>
+        <w:rPr>
+          <w:rFonts w:hint="default"/>
+          <w:b w:val="0"/>
+          <w:bCs w:val="0"/>
+          <w:color w:val="FF0000"/>
+          <w:lang w:val="en-US"/>
+        </w:rPr>
+      </w:pPr>
+      <w:r>
+        <w:rPr>
+          <w:rFonts w:hint="default"/>
+          <w:b w:val="0"/>
+          <w:bCs w:val="0"/>
+          <w:color w:val="FF0000"/>
+          <w:lang w:val="en-US"/>
+        </w:rPr>
+        <w:t>Codigo</w:t>
+      </w:r>
+    </w:p>
+    <w:p>
+      <w:pPr>
+        <w:rPr>
+          <w:rFonts w:hint="default"/>
+          <w:b w:val="0"/>
+          <w:bCs w:val="0"/>
+          <w:color w:val="FF0000"/>
+          <w:lang w:val="en-US"/>
+        </w:rPr>
+      </w:pPr>
+      <w:r>
+        <w:rPr>
+          <w:rFonts w:hint="default"/>
+          <w:b w:val="0"/>
+          <w:bCs w:val="0"/>
+          <w:color w:val="FF0000"/>
+          <w:lang w:val="en-US"/>
+        </w:rPr>
+        <w:t>Servicio de laboratorio</w:t>
+      </w:r>
+    </w:p>
+    <w:p>
+      <w:pPr>
+        <w:rPr>
+          <w:rFonts w:hint="default"/>
+          <w:b w:val="0"/>
+          <w:bCs w:val="0"/>
+          <w:color w:val="FF0000"/>
+          <w:lang w:val="en-US"/>
+        </w:rPr>
+      </w:pPr>
+      <w:r>
+        <w:rPr>
+          <w:rFonts w:hint="default"/>
+          <w:b w:val="0"/>
+          <w:bCs w:val="0"/>
+          <w:color w:val="FF0000"/>
+          <w:lang w:val="en-US"/>
+        </w:rPr>
+        <w:t>paciente</w:t>
+      </w:r>
+    </w:p>
+    <w:p>
+      <w:pPr>
+        <w:rPr>
+          <w:rFonts w:hint="default"/>
+          <w:b w:val="0"/>
+          <w:bCs w:val="0"/>
+          <w:color w:val="FF0000"/>
+          <w:lang w:val="en-US"/>
+        </w:rPr>
+      </w:pPr>
+      <w:r>
+        <w:rPr>
+          <w:rFonts w:hint="default"/>
+          <w:b w:val="0"/>
+          <w:bCs w:val="0"/>
+          <w:color w:val="FF0000"/>
+          <w:lang w:val="en-US"/>
+        </w:rPr>
+        <w:t>Productos</w:t>
+      </w:r>
+    </w:p>
+    <w:p>
+      <w:pPr>
+        <w:rPr>
+          <w:rFonts w:hint="default"/>
+          <w:b w:val="0"/>
+          <w:bCs w:val="0"/>
+          <w:color w:val="FF0000"/>
+          <w:lang w:val="en-US"/>
+        </w:rPr>
+      </w:pPr>
+      <w:r>
+        <w:rPr>
+          <w:rFonts w:hint="default"/>
+          <w:b w:val="0"/>
+          <w:bCs w:val="0"/>
+          <w:color w:val="FF0000"/>
+          <w:lang w:val="en-US"/>
+        </w:rPr>
+        <w:t>Medico que indica el examen(empleados)</w:t>
+      </w:r>
+    </w:p>
+    <w:p>
+      <w:pPr>
+        <w:rPr>
+          <w:rFonts w:hint="default"/>
+          <w:b w:val="0"/>
+          <w:bCs w:val="0"/>
+          <w:color w:val="FF0000"/>
+          <w:lang w:val="en-US"/>
+        </w:rPr>
+      </w:pPr>
+      <w:r>
+        <w:rPr>
+          <w:rFonts w:hint="default"/>
+          <w:b w:val="0"/>
+          <w:bCs w:val="0"/>
+          <w:color w:val="FF0000"/>
+          <w:lang w:val="en-US"/>
+        </w:rPr>
+        <w:t>Fecha y hora</w:t>
+      </w:r>
+    </w:p>
+    <w:p>
+      <w:pPr>
+        <w:rPr>
+          <w:rFonts w:hint="default"/>
+          <w:b w:val="0"/>
+          <w:bCs w:val="0"/>
+          <w:color w:val="FF0000"/>
+          <w:lang w:val="en-US"/>
+        </w:rPr>
+      </w:pPr>
+      <w:r>
+        <w:rPr>
+          <w:rFonts w:hint="default"/>
+          <w:b w:val="0"/>
+          <w:bCs w:val="0"/>
+          <w:color w:val="FF0000"/>
+          <w:lang w:val="en-US"/>
+        </w:rPr>
+        <w:t>Persona que realiza el examen(empleados)</w:t>
+      </w:r>
+    </w:p>
+    <w:p>
+      <w:pPr>
+        <w:rPr>
+          <w:rFonts w:hint="default"/>
+          <w:b w:val="0"/>
+          <w:bCs w:val="0"/>
+          <w:color w:val="FF0000"/>
+          <w:lang w:val="en-US"/>
+        </w:rPr>
+      </w:pPr>
+      <w:r>
+        <w:rPr>
+          <w:rFonts w:hint="default"/>
+          <w:b w:val="0"/>
+          <w:bCs w:val="0"/>
+          <w:color w:val="FF0000"/>
+          <w:lang w:val="en-US"/>
+        </w:rPr>
+        <w:t>Observciones(opcionales)</w:t>
+      </w:r>
+    </w:p>
+    <w:p>
+      <w:pPr>
+        <w:rPr>
+          <w:rFonts w:hint="default"/>
+          <w:b w:val="0"/>
+          <w:bCs w:val="0"/>
+          <w:color w:val="FF0000"/>
+          <w:lang w:val="en-US"/>
+        </w:rPr>
+      </w:pPr>
+      <w:r>
+        <w:rPr>
+          <w:rFonts w:hint="default"/>
+          <w:b w:val="0"/>
+          <w:bCs w:val="0"/>
+          <w:color w:val="FF0000"/>
+          <w:lang w:val="en-US"/>
+        </w:rPr>
+        <w:t>total</w:t>
+      </w:r>
+    </w:p>
+    <w:p>
+      <w:pPr>
+        <w:rPr>
+          <w:rFonts w:hint="default"/>
+          <w:b w:val="0"/>
+          <w:bCs w:val="0"/>
+          <w:lang w:val="en-US"/>
+        </w:rPr>
+      </w:pPr>
+    </w:p>
+    <w:p>
+      <w:pPr>
+        <w:rPr>
+          <w:rFonts w:hint="default"/>
+          <w:b/>
+          <w:bCs/>
+          <w:lang w:val="en-US"/>
+        </w:rPr>
+      </w:pPr>
+      <w:r>
+        <w:rPr>
+          <w:rFonts w:hint="default"/>
+          <w:b/>
+          <w:bCs/>
+          <w:lang w:val="en-US"/>
+        </w:rPr>
+        <w:t>Caja</w:t>
+      </w:r>
+    </w:p>
+    <w:p>
+      <w:pPr>
+        <w:rPr>
+          <w:rFonts w:hint="default"/>
+          <w:b w:val="0"/>
+          <w:bCs w:val="0"/>
+          <w:lang w:val="en-US"/>
+        </w:rPr>
+      </w:pPr>
+      <w:r>
+        <w:rPr>
+          <w:rFonts w:hint="default"/>
+          <w:b w:val="0"/>
+          <w:bCs w:val="0"/>
+          <w:lang w:val="en-US"/>
+        </w:rPr>
+        <w:t>codigo</w:t>
+      </w:r>
+    </w:p>
+    <w:p>
+      <w:pPr>
+        <w:rPr>
+          <w:rFonts w:hint="default"/>
+          <w:b w:val="0"/>
+          <w:bCs w:val="0"/>
+          <w:lang w:val="en-US"/>
+        </w:rPr>
+      </w:pPr>
+      <w:r>
+        <w:rPr>
+          <w:rFonts w:hint="default"/>
+          <w:b w:val="0"/>
+          <w:bCs w:val="0"/>
+          <w:lang w:val="en-US"/>
+        </w:rPr>
+        <w:t>Examen</w:t>
+      </w:r>
+    </w:p>
+    <w:p>
+      <w:pPr>
+        <w:rPr>
+          <w:rFonts w:hint="default"/>
+          <w:b w:val="0"/>
+          <w:bCs w:val="0"/>
+          <w:lang w:val="en-US"/>
+        </w:rPr>
+      </w:pPr>
+      <w:r>
+        <w:rPr>
+          <w:rFonts w:hint="default"/>
+          <w:b w:val="0"/>
+          <w:bCs w:val="0"/>
+          <w:lang w:val="en-US"/>
+        </w:rPr>
+        <w:t>Credito</w:t>
+      </w:r>
+    </w:p>
+    <w:p>
+      <w:pPr>
+        <w:rPr>
+          <w:rFonts w:hint="default"/>
+          <w:b w:val="0"/>
+          <w:bCs w:val="0"/>
+          <w:lang w:val="en-US"/>
+        </w:rPr>
+      </w:pPr>
+      <w:r>
+        <w:rPr>
+          <w:rFonts w:hint="default"/>
+          <w:b w:val="0"/>
+          <w:bCs w:val="0"/>
+          <w:lang w:val="en-US"/>
+        </w:rPr>
+        <w:t>impuesto()</w:t>
+      </w:r>
+    </w:p>
+    <w:p>
+      <w:pPr>
+        <w:rPr>
+          <w:rFonts w:hint="default"/>
+          <w:b w:val="0"/>
+          <w:bCs w:val="0"/>
+          <w:lang w:val="en-US"/>
+        </w:rPr>
+      </w:pPr>
+    </w:p>
+    <w:p>
+      <w:pPr>
+        <w:rPr>
+          <w:rFonts w:hint="default"/>
+          <w:b w:val="0"/>
+          <w:bCs w:val="0"/>
+          <w:lang w:val="en-US"/>
+        </w:rPr>
+      </w:pPr>
+    </w:p>
+    <w:p>
+      <w:pPr>
+        <w:rPr>
+          <w:rFonts w:hint="default"/>
+          <w:b w:val="0"/>
+          <w:bCs w:val="0"/>
+          <w:lang w:val="en-US"/>
+        </w:rPr>
+      </w:pPr>
+      <w:r>
+        <w:rPr>
+          <w:rFonts w:hint="default"/>
+          <w:b w:val="0"/>
+          <w:bCs w:val="0"/>
+          <w:lang w:val="en-US"/>
+        </w:rPr>
+        <w:t>Lo mismo para rayosx</w:t>
+      </w:r>
+    </w:p>
+    <w:p>
+      <w:pPr>
+        <w:rPr>
+          <w:rFonts w:hint="default"/>
+          <w:b w:val="0"/>
+          <w:bCs w:val="0"/>
+          <w:lang w:val="en-US"/>
+        </w:rPr>
+      </w:pPr>
+      <w:r>
+        <w:rPr>
+          <w:rFonts w:hint="default"/>
+          <w:b w:val="0"/>
+          <w:bCs w:val="0"/>
+          <w:lang w:val="en-US"/>
+        </w:rPr>
+        <w:t>Endoscopia, ultrasonido, laboritorio se manejan igual</w:t>
+      </w:r>
+    </w:p>
+    <w:p>
+      <w:pPr>
+        <w:rPr>
+          <w:rFonts w:hint="default"/>
+          <w:b w:val="0"/>
+          <w:bCs w:val="0"/>
+          <w:lang w:val="en-US"/>
+        </w:rPr>
+      </w:pPr>
+    </w:p>
+    <w:p>
+      <w:pPr>
+        <w:rPr>
+          <w:rFonts w:hint="default"/>
+          <w:b w:val="0"/>
+          <w:bCs w:val="0"/>
+          <w:lang w:val="en-US"/>
+        </w:rPr>
+      </w:pPr>
+    </w:p>
+    <w:p>
+      <w:pPr>
+        <w:rPr>
+          <w:rFonts w:hint="default"/>
+          <w:b/>
+          <w:bCs/>
+          <w:lang w:val="en-US"/>
+        </w:rPr>
+      </w:pPr>
+      <w:r>
+        <w:rPr>
+          <w:rFonts w:hint="default"/>
+          <w:b/>
+          <w:bCs/>
+          <w:lang w:val="en-US"/>
+        </w:rPr>
+        <w:t>Ambulancia</w:t>
+      </w:r>
+    </w:p>
+    <w:p>
+      <w:pPr>
+        <w:rPr>
+          <w:rFonts w:hint="default"/>
+          <w:b/>
+          <w:bCs/>
+          <w:lang w:val="en-US"/>
+        </w:rPr>
+      </w:pPr>
+      <w:r>
+        <w:rPr>
+          <w:rFonts w:hint="default"/>
+          <w:b/>
+          <w:bCs/>
+          <w:lang w:val="en-US"/>
+        </w:rPr>
+        <w:t>Registrar servicio</w:t>
+      </w:r>
+    </w:p>
+    <w:p>
+      <w:pPr>
+        <w:rPr>
+          <w:rFonts w:hint="default"/>
+          <w:b w:val="0"/>
+          <w:bCs w:val="0"/>
+          <w:lang w:val="en-US"/>
+        </w:rPr>
+      </w:pPr>
+      <w:r>
+        <w:rPr>
+          <w:rFonts w:hint="default"/>
+          <w:b w:val="0"/>
+          <w:bCs w:val="0"/>
+          <w:lang w:val="en-US"/>
+        </w:rPr>
+        <w:t>P</w:t>
       </w:r>
       <w:bookmarkStart w:id="0" w:name="_GoBack"/>
+      <w:r>
+        <w:rPr>
+          <w:rFonts w:hint="default"/>
+          <w:b w:val="0"/>
+          <w:bCs w:val="0"/>
+          <w:lang w:val="en-US"/>
+        </w:rPr>
+        <w:t>reguntar si es paciente o no( que agregue id y nombre)</w:t>
+      </w:r>
+    </w:p>
+    <w:p>
+      <w:pPr>
+        <w:rPr>
+          <w:rFonts w:hint="default"/>
+          <w:b w:val="0"/>
+          <w:bCs w:val="0"/>
+          <w:lang w:val="en-US"/>
+        </w:rPr>
+      </w:pPr>
+      <w:r>
+        <w:rPr>
+          <w:rFonts w:hint="default"/>
+          <w:b w:val="0"/>
+          <w:bCs w:val="0"/>
+          <w:lang w:val="en-US"/>
+        </w:rPr>
+        <w:t>Codigo</w:t>
+      </w:r>
+    </w:p>
+    <w:p>
+      <w:pPr>
+        <w:rPr>
+          <w:rFonts w:hint="default"/>
+          <w:b w:val="0"/>
+          <w:bCs w:val="0"/>
+          <w:lang w:val="en-US"/>
+        </w:rPr>
+      </w:pPr>
+      <w:r>
+        <w:rPr>
+          <w:rFonts w:hint="default"/>
+          <w:b w:val="0"/>
+          <w:bCs w:val="0"/>
+          <w:lang w:val="en-US"/>
+        </w:rPr>
+        <w:t>Fecha y hora</w:t>
+      </w:r>
+    </w:p>
+    <w:p>
+      <w:pPr>
+        <w:rPr>
+          <w:rFonts w:hint="default"/>
+          <w:b w:val="0"/>
+          <w:bCs w:val="0"/>
+          <w:lang w:val="en-US"/>
+        </w:rPr>
+      </w:pPr>
+      <w:r>
+        <w:rPr>
+          <w:rFonts w:hint="default"/>
+          <w:b w:val="0"/>
+          <w:bCs w:val="0"/>
+          <w:lang w:val="en-US"/>
+        </w:rPr>
+        <w:t>Servicios( ambulancia</w:t>
+      </w:r>
       <w:bookmarkEnd w:id="0"/>
       <w:r>
         <w:rPr>
@@ -696,705 +1466,7 @@
           <w:bCs w:val="0"/>
           <w:lang w:val="en-US"/>
         </w:rPr>
-        <w:t>o</w:t>
-      </w:r>
-    </w:p>
-    <w:p>
-      <w:pPr>
-        <w:rPr>
-          <w:rFonts w:hint="default"/>
-          <w:b w:val="0"/>
-          <w:bCs w:val="0"/>
-          <w:lang w:val="en-US"/>
-        </w:rPr>
-      </w:pPr>
-      <w:r>
-        <w:rPr>
-          <w:rFonts w:hint="default"/>
-          <w:b w:val="0"/>
-          <w:bCs w:val="0"/>
-          <w:lang w:val="en-US"/>
-        </w:rPr>
-        <w:t>Servicio (buscar entre todos)</w:t>
-      </w:r>
-    </w:p>
-    <w:p>
-      <w:pPr>
-        <w:rPr>
-          <w:rFonts w:hint="default"/>
-          <w:b w:val="0"/>
-          <w:bCs w:val="0"/>
-          <w:lang w:val="en-US"/>
-        </w:rPr>
-      </w:pPr>
-      <w:r>
-        <w:rPr>
-          <w:rFonts w:hint="default"/>
-          <w:b w:val="0"/>
-          <w:bCs w:val="0"/>
-          <w:lang w:val="en-US"/>
-        </w:rPr>
-        <w:t>Check si es pasiente o no( si es si que lo busque, si no lo agrega en caja de texto)</w:t>
-      </w:r>
-    </w:p>
-    <w:p>
-      <w:pPr>
-        <w:rPr>
-          <w:rFonts w:hint="default"/>
-          <w:b w:val="0"/>
-          <w:bCs w:val="0"/>
-          <w:lang w:val="en-US"/>
-        </w:rPr>
-      </w:pPr>
-      <w:r>
-        <w:rPr>
-          <w:rFonts w:hint="default"/>
-          <w:b w:val="0"/>
-          <w:bCs w:val="0"/>
-          <w:lang w:val="en-US"/>
-        </w:rPr>
-        <w:t>Persona que da cotizacion( se selecciona de empleados)</w:t>
-      </w:r>
-    </w:p>
-    <w:p>
-      <w:pPr>
-        <w:rPr>
-          <w:rFonts w:hint="default"/>
-          <w:b/>
-          <w:bCs/>
-          <w:lang w:val="en-US"/>
-        </w:rPr>
-      </w:pPr>
-      <w:r>
-        <w:rPr>
-          <w:rFonts w:hint="default"/>
-          <w:b/>
-          <w:bCs/>
-          <w:lang w:val="en-US"/>
-        </w:rPr>
-        <w:t>Estados de cuenta</w:t>
-      </w:r>
-    </w:p>
-    <w:p>
-      <w:pPr>
-        <w:rPr>
-          <w:rFonts w:hint="default"/>
-          <w:b w:val="0"/>
-          <w:bCs w:val="0"/>
-          <w:lang w:val="en-US"/>
-        </w:rPr>
-      </w:pPr>
-      <w:r>
-        <w:rPr>
-          <w:rFonts w:hint="default"/>
-          <w:b/>
-          <w:bCs/>
-          <w:lang w:val="en-US"/>
-        </w:rPr>
-        <w:t xml:space="preserve"> </w:t>
-      </w:r>
-      <w:r>
-        <w:rPr>
-          <w:rFonts w:hint="default"/>
-          <w:b w:val="0"/>
-          <w:bCs w:val="0"/>
-          <w:lang w:val="en-US"/>
-        </w:rPr>
-        <w:t>Reporte de hospitalizacion o emegermecia</w:t>
-      </w:r>
-    </w:p>
-    <w:p>
-      <w:pPr>
-        <w:rPr>
-          <w:rFonts w:hint="default"/>
-          <w:b w:val="0"/>
-          <w:bCs w:val="0"/>
-          <w:lang w:val="en-US"/>
-        </w:rPr>
-      </w:pPr>
-      <w:r>
-        <w:rPr>
-          <w:rFonts w:hint="default"/>
-          <w:b w:val="0"/>
-          <w:bCs w:val="0"/>
-          <w:lang w:val="en-US"/>
-        </w:rPr>
-        <w:t>Registro de hospital (</w:t>
-      </w:r>
-    </w:p>
-    <w:p>
-      <w:pPr>
-        <w:rPr>
-          <w:rFonts w:hint="default"/>
-          <w:b w:val="0"/>
-          <w:bCs w:val="0"/>
-          <w:lang w:val="en-US"/>
-        </w:rPr>
-      </w:pPr>
-      <w:r>
-        <w:rPr>
-          <w:rFonts w:hint="default"/>
-          <w:b w:val="0"/>
-          <w:bCs w:val="0"/>
-          <w:lang w:val="en-US"/>
-        </w:rPr>
-        <w:t>Registro de emergencia(</w:t>
-      </w:r>
-    </w:p>
-    <w:p>
-      <w:pPr>
-        <w:rPr>
-          <w:rFonts w:hint="default"/>
-          <w:b w:val="0"/>
-          <w:bCs w:val="0"/>
-          <w:lang w:val="en-US"/>
-        </w:rPr>
-      </w:pPr>
-    </w:p>
-    <w:p>
-      <w:pPr>
-        <w:rPr>
-          <w:rFonts w:hint="default"/>
-          <w:b w:val="0"/>
-          <w:bCs w:val="0"/>
-          <w:lang w:val="en-US"/>
-        </w:rPr>
-      </w:pPr>
-    </w:p>
-    <w:p>
-      <w:pPr>
-        <w:rPr>
-          <w:rFonts w:hint="default"/>
-          <w:b w:val="0"/>
-          <w:bCs w:val="0"/>
-          <w:lang w:val="en-US"/>
-        </w:rPr>
-      </w:pPr>
-    </w:p>
-    <w:p>
-      <w:pPr>
-        <w:rPr>
-          <w:rFonts w:hint="default"/>
-          <w:b w:val="0"/>
-          <w:bCs w:val="0"/>
-          <w:lang w:val="en-US"/>
-        </w:rPr>
-      </w:pPr>
-      <w:r>
-        <w:rPr>
-          <w:rFonts w:hint="default"/>
-          <w:b w:val="0"/>
-          <w:bCs w:val="0"/>
-          <w:lang w:val="en-US"/>
-        </w:rPr>
-        <w:t>“impuesto se selecciona si aplica o nop con checker)</w:t>
-      </w:r>
-    </w:p>
-    <w:p>
-      <w:pPr>
-        <w:rPr>
-          <w:rFonts w:hint="default"/>
-          <w:b w:val="0"/>
-          <w:bCs w:val="0"/>
-          <w:lang w:val="en-US"/>
-        </w:rPr>
-      </w:pPr>
-    </w:p>
-    <w:p>
-      <w:pPr>
-        <w:rPr>
-          <w:rFonts w:hint="default"/>
-          <w:b w:val="0"/>
-          <w:bCs w:val="0"/>
-          <w:lang w:val="en-US"/>
-        </w:rPr>
-      </w:pPr>
-    </w:p>
-    <w:p>
-      <w:pPr>
-        <w:rPr>
-          <w:rFonts w:hint="default"/>
-          <w:b/>
-          <w:bCs/>
-          <w:lang w:val="en-US"/>
-        </w:rPr>
-      </w:pPr>
-      <w:r>
-        <w:rPr>
-          <w:rFonts w:hint="default"/>
-          <w:b/>
-          <w:bCs/>
-          <w:lang w:val="en-US"/>
-        </w:rPr>
-        <w:t>Registrar examen</w:t>
-      </w:r>
-    </w:p>
-    <w:p>
-      <w:pPr>
-        <w:rPr>
-          <w:rFonts w:hint="default"/>
-          <w:b w:val="0"/>
-          <w:bCs w:val="0"/>
-          <w:lang w:val="en-US"/>
-        </w:rPr>
-      </w:pPr>
-      <w:r>
-        <w:rPr>
-          <w:rFonts w:hint="default"/>
-          <w:b w:val="0"/>
-          <w:bCs w:val="0"/>
-          <w:lang w:val="en-US"/>
-        </w:rPr>
-        <w:t>Codigo</w:t>
-      </w:r>
-    </w:p>
-    <w:p>
-      <w:pPr>
-        <w:rPr>
-          <w:rFonts w:hint="default"/>
-          <w:b w:val="0"/>
-          <w:bCs w:val="0"/>
-          <w:lang w:val="en-US"/>
-        </w:rPr>
-      </w:pPr>
-      <w:r>
-        <w:rPr>
-          <w:rFonts w:hint="default"/>
-          <w:b w:val="0"/>
-          <w:bCs w:val="0"/>
-          <w:lang w:val="en-US"/>
-        </w:rPr>
-        <w:t>Servicio de laboratorio</w:t>
-      </w:r>
-    </w:p>
-    <w:p>
-      <w:pPr>
-        <w:rPr>
-          <w:rFonts w:hint="default"/>
-          <w:b w:val="0"/>
-          <w:bCs w:val="0"/>
-          <w:lang w:val="en-US"/>
-        </w:rPr>
-      </w:pPr>
-      <w:r>
-        <w:rPr>
-          <w:rFonts w:hint="default"/>
-          <w:b w:val="0"/>
-          <w:bCs w:val="0"/>
-          <w:lang w:val="en-US"/>
-        </w:rPr>
-        <w:t>paciente</w:t>
-      </w:r>
-    </w:p>
-    <w:p>
-      <w:pPr>
-        <w:rPr>
-          <w:rFonts w:hint="default"/>
-          <w:b w:val="0"/>
-          <w:bCs w:val="0"/>
-          <w:lang w:val="en-US"/>
-        </w:rPr>
-      </w:pPr>
-      <w:r>
-        <w:rPr>
-          <w:rFonts w:hint="default"/>
-          <w:b w:val="0"/>
-          <w:bCs w:val="0"/>
-          <w:lang w:val="en-US"/>
-        </w:rPr>
-        <w:t>Productos</w:t>
-      </w:r>
-    </w:p>
-    <w:p>
-      <w:pPr>
-        <w:rPr>
-          <w:rFonts w:hint="default"/>
-          <w:b w:val="0"/>
-          <w:bCs w:val="0"/>
-          <w:lang w:val="en-US"/>
-        </w:rPr>
-      </w:pPr>
-      <w:r>
-        <w:rPr>
-          <w:rFonts w:hint="default"/>
-          <w:b w:val="0"/>
-          <w:bCs w:val="0"/>
-          <w:lang w:val="en-US"/>
-        </w:rPr>
-        <w:t>Medico que indica el examen(empleados)</w:t>
-      </w:r>
-    </w:p>
-    <w:p>
-      <w:pPr>
-        <w:rPr>
-          <w:rFonts w:hint="default"/>
-          <w:b w:val="0"/>
-          <w:bCs w:val="0"/>
-          <w:lang w:val="en-US"/>
-        </w:rPr>
-      </w:pPr>
-      <w:r>
-        <w:rPr>
-          <w:rFonts w:hint="default"/>
-          <w:b w:val="0"/>
-          <w:bCs w:val="0"/>
-          <w:lang w:val="en-US"/>
-        </w:rPr>
-        <w:t>Fecha y hora</w:t>
-      </w:r>
-    </w:p>
-    <w:p>
-      <w:pPr>
-        <w:rPr>
-          <w:rFonts w:hint="default"/>
-          <w:b w:val="0"/>
-          <w:bCs w:val="0"/>
-          <w:lang w:val="en-US"/>
-        </w:rPr>
-      </w:pPr>
-      <w:r>
-        <w:rPr>
-          <w:rFonts w:hint="default"/>
-          <w:b w:val="0"/>
-          <w:bCs w:val="0"/>
-          <w:lang w:val="en-US"/>
-        </w:rPr>
-        <w:t>Persona que realiza el examen(empleados)</w:t>
-      </w:r>
-    </w:p>
-    <w:p>
-      <w:pPr>
-        <w:rPr>
-          <w:rFonts w:hint="default"/>
-          <w:b w:val="0"/>
-          <w:bCs w:val="0"/>
-          <w:lang w:val="en-US"/>
-        </w:rPr>
-      </w:pPr>
-      <w:r>
-        <w:rPr>
-          <w:rFonts w:hint="default"/>
-          <w:b w:val="0"/>
-          <w:bCs w:val="0"/>
-          <w:lang w:val="en-US"/>
-        </w:rPr>
-        <w:t>Observciones(opcionales)</w:t>
-      </w:r>
-    </w:p>
-    <w:p>
-      <w:pPr>
-        <w:rPr>
-          <w:rFonts w:hint="default"/>
-          <w:b w:val="0"/>
-          <w:bCs w:val="0"/>
-          <w:lang w:val="en-US"/>
-        </w:rPr>
-      </w:pPr>
-      <w:r>
-        <w:rPr>
-          <w:rFonts w:hint="default"/>
-          <w:b w:val="0"/>
-          <w:bCs w:val="0"/>
-          <w:lang w:val="en-US"/>
-        </w:rPr>
-        <w:t>total</w:t>
-      </w:r>
-    </w:p>
-    <w:p>
-      <w:pPr>
-        <w:rPr>
-          <w:rFonts w:hint="default"/>
-          <w:b w:val="0"/>
-          <w:bCs w:val="0"/>
-          <w:lang w:val="en-US"/>
-        </w:rPr>
-      </w:pPr>
-    </w:p>
-    <w:p>
-      <w:pPr>
-        <w:rPr>
-          <w:rFonts w:hint="default"/>
-          <w:b/>
-          <w:bCs/>
-          <w:lang w:val="en-US"/>
-        </w:rPr>
-      </w:pPr>
-      <w:r>
-        <w:rPr>
-          <w:rFonts w:hint="default"/>
-          <w:b/>
-          <w:bCs/>
-          <w:lang w:val="en-US"/>
-        </w:rPr>
-        <w:t>Caja</w:t>
-      </w:r>
-    </w:p>
-    <w:p>
-      <w:pPr>
-        <w:rPr>
-          <w:rFonts w:hint="default"/>
-          <w:b w:val="0"/>
-          <w:bCs w:val="0"/>
-          <w:lang w:val="en-US"/>
-        </w:rPr>
-      </w:pPr>
-      <w:r>
-        <w:rPr>
-          <w:rFonts w:hint="default"/>
-          <w:b w:val="0"/>
-          <w:bCs w:val="0"/>
-          <w:lang w:val="en-US"/>
-        </w:rPr>
-        <w:t>codigo</w:t>
-      </w:r>
-    </w:p>
-    <w:p>
-      <w:pPr>
-        <w:rPr>
-          <w:rFonts w:hint="default"/>
-          <w:b w:val="0"/>
-          <w:bCs w:val="0"/>
-          <w:lang w:val="en-US"/>
-        </w:rPr>
-      </w:pPr>
-      <w:r>
-        <w:rPr>
-          <w:rFonts w:hint="default"/>
-          <w:b w:val="0"/>
-          <w:bCs w:val="0"/>
-          <w:lang w:val="en-US"/>
-        </w:rPr>
-        <w:t>Examen</w:t>
-      </w:r>
-    </w:p>
-    <w:p>
-      <w:pPr>
-        <w:rPr>
-          <w:rFonts w:hint="default"/>
-          <w:b w:val="0"/>
-          <w:bCs w:val="0"/>
-          <w:lang w:val="en-US"/>
-        </w:rPr>
-      </w:pPr>
-      <w:r>
-        <w:rPr>
-          <w:rFonts w:hint="default"/>
-          <w:b w:val="0"/>
-          <w:bCs w:val="0"/>
-          <w:lang w:val="en-US"/>
-        </w:rPr>
-        <w:t>Credito</w:t>
-      </w:r>
-    </w:p>
-    <w:p>
-      <w:pPr>
-        <w:rPr>
-          <w:rFonts w:hint="default"/>
-          <w:b w:val="0"/>
-          <w:bCs w:val="0"/>
-          <w:lang w:val="en-US"/>
-        </w:rPr>
-      </w:pPr>
-      <w:r>
-        <w:rPr>
-          <w:rFonts w:hint="default"/>
-          <w:b w:val="0"/>
-          <w:bCs w:val="0"/>
-          <w:lang w:val="en-US"/>
-        </w:rPr>
-        <w:t>impuesto()</w:t>
-      </w:r>
-    </w:p>
-    <w:p>
-      <w:pPr>
-        <w:rPr>
-          <w:rFonts w:hint="default"/>
-          <w:b w:val="0"/>
-          <w:bCs w:val="0"/>
-          <w:lang w:val="en-US"/>
-        </w:rPr>
-      </w:pPr>
-    </w:p>
-    <w:p>
-      <w:pPr>
-        <w:rPr>
-          <w:rFonts w:hint="default"/>
-          <w:b w:val="0"/>
-          <w:bCs w:val="0"/>
-          <w:lang w:val="en-US"/>
-        </w:rPr>
-      </w:pPr>
-    </w:p>
-    <w:p>
-      <w:pPr>
-        <w:rPr>
-          <w:rFonts w:hint="default"/>
-          <w:b w:val="0"/>
-          <w:bCs w:val="0"/>
-          <w:lang w:val="en-US"/>
-        </w:rPr>
-      </w:pPr>
-      <w:r>
-        <w:rPr>
-          <w:rFonts w:hint="default"/>
-          <w:b w:val="0"/>
-          <w:bCs w:val="0"/>
-          <w:lang w:val="en-US"/>
-        </w:rPr>
-        <w:t>Lo mismo para rayosx</w:t>
-      </w:r>
-    </w:p>
-    <w:p>
-      <w:pPr>
-        <w:rPr>
-          <w:rFonts w:hint="default"/>
-          <w:b w:val="0"/>
-          <w:bCs w:val="0"/>
-          <w:lang w:val="en-US"/>
-        </w:rPr>
-      </w:pPr>
-      <w:r>
-        <w:rPr>
-          <w:rFonts w:hint="default"/>
-          <w:b w:val="0"/>
-          <w:bCs w:val="0"/>
-          <w:lang w:val="en-US"/>
-        </w:rPr>
-        <w:t>Endoscopia, ultrasonido, laboritorio se manejan igual</w:t>
-      </w:r>
-    </w:p>
-    <w:p>
-      <w:pPr>
-        <w:rPr>
-          <w:rFonts w:hint="default"/>
-          <w:b w:val="0"/>
-          <w:bCs w:val="0"/>
-          <w:lang w:val="en-US"/>
-        </w:rPr>
-      </w:pPr>
-    </w:p>
-    <w:p>
-      <w:pPr>
-        <w:rPr>
-          <w:rFonts w:hint="default"/>
-          <w:b w:val="0"/>
-          <w:bCs w:val="0"/>
-          <w:lang w:val="en-US"/>
-        </w:rPr>
-      </w:pPr>
-    </w:p>
-    <w:p>
-      <w:pPr>
-        <w:rPr>
-          <w:rFonts w:hint="default"/>
-          <w:b/>
-          <w:bCs/>
-          <w:lang w:val="en-US"/>
-        </w:rPr>
-      </w:pPr>
-      <w:r>
-        <w:rPr>
-          <w:rFonts w:hint="default"/>
-          <w:b/>
-          <w:bCs/>
-          <w:lang w:val="en-US"/>
-        </w:rPr>
-        <w:t>Ambulancia</w:t>
-      </w:r>
-    </w:p>
-    <w:p>
-      <w:pPr>
-        <w:rPr>
-          <w:rFonts w:hint="default"/>
-          <w:b/>
-          <w:bCs/>
-          <w:lang w:val="en-US"/>
-        </w:rPr>
-      </w:pPr>
-      <w:r>
-        <w:rPr>
-          <w:rFonts w:hint="default"/>
-          <w:b/>
-          <w:bCs/>
-          <w:lang w:val="en-US"/>
-        </w:rPr>
-        <w:t>Registrar servicio</w:t>
-      </w:r>
-    </w:p>
-    <w:p>
-      <w:pPr>
-        <w:rPr>
-          <w:rFonts w:hint="default"/>
-          <w:b w:val="0"/>
-          <w:bCs w:val="0"/>
-          <w:lang w:val="en-US"/>
-        </w:rPr>
-      </w:pPr>
-      <w:r>
-        <w:rPr>
-          <w:rFonts w:hint="default"/>
-          <w:b w:val="0"/>
-          <w:bCs w:val="0"/>
-          <w:lang w:val="en-US"/>
-        </w:rPr>
-        <w:t>Preguntar si es paciente o no( que agregue id y nombre)</w:t>
-      </w:r>
-    </w:p>
-    <w:p>
-      <w:pPr>
-        <w:rPr>
-          <w:rFonts w:hint="default"/>
-          <w:b w:val="0"/>
-          <w:bCs w:val="0"/>
-          <w:lang w:val="en-US"/>
-        </w:rPr>
-      </w:pPr>
-      <w:r>
-        <w:rPr>
-          <w:rFonts w:hint="default"/>
-          <w:b w:val="0"/>
-          <w:bCs w:val="0"/>
-          <w:lang w:val="en-US"/>
-        </w:rPr>
-        <w:t>Codigo</w:t>
-      </w:r>
-    </w:p>
-    <w:p>
-      <w:pPr>
-        <w:rPr>
-          <w:rFonts w:hint="default"/>
-          <w:b w:val="0"/>
-          <w:bCs w:val="0"/>
-          <w:lang w:val="en-US"/>
-        </w:rPr>
-      </w:pPr>
-      <w:r>
-        <w:rPr>
-          <w:rFonts w:hint="default"/>
-          <w:b w:val="0"/>
-          <w:bCs w:val="0"/>
-          <w:lang w:val="en-US"/>
-        </w:rPr>
-        <w:t>Fecha y hora</w:t>
-      </w:r>
-    </w:p>
-    <w:p>
-      <w:pPr>
-        <w:rPr>
-          <w:rFonts w:hint="default"/>
-          <w:b w:val="0"/>
-          <w:bCs w:val="0"/>
-          <w:lang w:val="en-US"/>
-        </w:rPr>
-      </w:pPr>
-      <w:r>
-        <w:rPr>
-          <w:rFonts w:hint="default"/>
-          <w:b w:val="0"/>
-          <w:bCs w:val="0"/>
-          <w:lang w:val="en-US"/>
-        </w:rPr>
-        <w:t>Servicios( ambulancia)</w:t>
+        <w:t>)</w:t>
       </w:r>
     </w:p>
     <w:p>

</xml_diff>